<commit_message>
Build site at 2021-10-27 12:19:33 UTC
</commit_message>
<xml_diff>
--- a/assets/disciplinas/LOB1057.docx
+++ b/assets/disciplinas/LOB1057.docx
@@ -44,7 +44,7 @@
         <w:br/>
       </w:r>
       <w:r>
-        <w:t>Curso (semestre ideal): EP (8)</w:t>
+        <w:t>Curso (semestre ideal): EA (8), EP (8)</w:t>
       </w:r>
     </w:p>
     <w:p>
@@ -159,23 +159,6 @@
     <w:p>
       <w:r>
         <w:t>ABRAÃO, J et al. Introdução à Ergonomia: da Prática à Teoria. São Paulo: Edgard Blücher, 2009.COUTO, H.A. Como implantar a ergonomia na empresa. Belo Horizonte: Ergo Editora, 2002.DUL, J.; WEERDMEESTER, B. Ergonomia prática. São Paulo: Edgard Blücher, 2004.GRANDJEAN, E. Manual de Ergonomia. 5ª ed. Porto Alegre; Bookman, 2004.GUÉRIN, E et al. Compreender o trabalho para transformá-lo. São Paulo: Edgard Blücher, 2001. IIDA, I. Ergonomia: Projeto e Produção - 2º edição revista e ampliada. São Paulo: Edgard Blucher, 2005.MÁSCULO, F.S.; VIDAL, N.C.(Org.). Ergonomia: trabalho adequado e eficiente. Rio de Janeiro: Elsevier, 2011.SANTOS, N.; FIALHO, F.A.P., Manual de Análise Ergonômica no Trabalho. Curitiba: Gênesis Editora, 2a. Ed., 1997.VIDAL, M.C. Ergonomia na empresa, útil, prática e aplicada, 2º ed. Rio de Janeiro: Editora CVC, 2002. VIDAL, M.C.; CARVALHO, P.V.R. Ergonomia cognitiva: raciocínio e decisão no trabalho. Rio de Janeiro: Ed. Virtual Científica, 2008.Artigos selecionados pelos Docentes</w:t>
-      </w:r>
-    </w:p>
-    <w:p>
-      <w:pPr>
-        <w:pStyle w:val="Heading2"/>
-      </w:pPr>
-      <w:r>
-        <w:t>Requisitos</w:t>
-      </w:r>
-    </w:p>
-    <w:p>
-      <w:pPr>
-        <w:pStyle w:val="ListBullet"/>
-      </w:pPr>
-      <w:r>
-        <w:t>LOQ4205 -  Sistemas Produtivos II  (Requisito fraco)</w:t>
-        <w:br/>
       </w:r>
     </w:p>
     <w:sectPr>

</xml_diff>